<commit_message>
fix : bluk upload
</commit_message>
<xml_diff>
--- a/printer/inputs/RecStageSoliders.docx
+++ b/printer/inputs/RecStageSoliders.docx
@@ -18,15 +18,31 @@
           <w:szCs w:val="36"/>
           <w:rtl w:val="true"/>
         </w:rPr>
+        <w:t>{#</w:t>
+      </w:r>
+      <w:r>
+        <w:rPr>
+          <w:sz w:val="36"/>
+          <w:szCs w:val="36"/>
+        </w:rPr>
+        <w:t>data</w:t>
+      </w:r>
+      <w:r>
+        <w:rPr>
+          <w:sz w:val="36"/>
+          <w:szCs w:val="36"/>
+          <w:rtl w:val="true"/>
+        </w:rPr>
+        <w:t>}</w:t>
       </w:r>
     </w:p>
     <w:tbl>
       <w:tblPr>
         <w:tblStyle w:val="Table1"/>
         <w:bidiVisual w:val="true"/>
-        <w:tblW w:w="14885" w:type="dxa"/>
+        <w:tblW w:w="10978" w:type="dxa"/>
         <w:jc w:val="left"/>
-        <w:tblInd w:w="-392" w:type="dxa"/>
+        <w:tblInd w:w="-1020" w:type="dxa"/>
         <w:tblLayout w:type="fixed"/>
         <w:tblCellMar>
           <w:top w:w="0" w:type="dxa"/>
@@ -37,11 +53,11 @@
         <w:tblLook w:val="0400"/>
       </w:tblPr>
       <w:tblGrid>
-        <w:gridCol w:w="757"/>
-        <w:gridCol w:w="5905"/>
-        <w:gridCol w:w="3260"/>
-        <w:gridCol w:w="2267"/>
-        <w:gridCol w:w="2696"/>
+        <w:gridCol w:w="717"/>
+        <w:gridCol w:w="3960"/>
+        <w:gridCol w:w="2521"/>
+        <w:gridCol w:w="1799"/>
+        <w:gridCol w:w="1981"/>
       </w:tblGrid>
       <w:tr>
         <w:trPr>
@@ -49,7 +65,44 @@
         </w:trPr>
         <w:tc>
           <w:tcPr>
-            <w:tcW w:w="757" w:type="dxa"/>
+            <w:tcW w:w="717" w:type="dxa"/>
+            <w:tcBorders>
+              <w:top w:val="single" w:sz="24" w:space="0" w:color="000000"/>
+              <w:left w:val="single" w:sz="24" w:space="0" w:color="000000"/>
+              <w:bottom w:val="single" w:sz="24" w:space="0" w:color="000000"/>
+            </w:tcBorders>
+            <w:vAlign w:val="center"/>
+          </w:tcPr>
+          <w:p>
+            <w:pPr>
+              <w:pStyle w:val="LOnormal"/>
+              <w:widowControl w:val="false"/>
+              <w:bidi w:val="1"/>
+              <w:spacing w:before="0" w:after="200"/>
+              <w:jc w:val="center"/>
+              <w:rPr>
+                <w:b/>
+                <w:b/>
+                <w:sz w:val="26"/>
+                <w:szCs w:val="26"/>
+              </w:rPr>
+            </w:pPr>
+            <w:r>
+              <w:rPr>
+                <w:b/>
+                <w:b/>
+                <w:sz w:val="26"/>
+                <w:sz w:val="26"/>
+                <w:szCs w:val="26"/>
+                <w:rtl w:val="true"/>
+              </w:rPr>
+              <w:t>م</w:t>
+            </w:r>
+          </w:p>
+        </w:tc>
+        <w:tc>
+          <w:tcPr>
+            <w:tcW w:w="3960" w:type="dxa"/>
             <w:tcBorders>
               <w:top w:val="single" w:sz="24" w:space="0" w:color="000000"/>
               <w:left w:val="single" w:sz="24" w:space="0" w:color="000000"/>
@@ -68,26 +121,26 @@
               <w:rPr>
                 <w:b/>
                 <w:b/>
-                <w:sz w:val="36"/>
-                <w:szCs w:val="36"/>
+                <w:sz w:val="26"/>
+                <w:szCs w:val="26"/>
               </w:rPr>
             </w:pPr>
             <w:r>
               <w:rPr>
                 <w:b/>
                 <w:b/>
-                <w:sz w:val="36"/>
-                <w:sz w:val="36"/>
-                <w:szCs w:val="36"/>
+                <w:sz w:val="26"/>
+                <w:sz w:val="26"/>
+                <w:szCs w:val="26"/>
                 <w:rtl w:val="true"/>
               </w:rPr>
-              <w:t>م</w:t>
+              <w:t>الاسم</w:t>
             </w:r>
           </w:p>
         </w:tc>
         <w:tc>
           <w:tcPr>
-            <w:tcW w:w="5905" w:type="dxa"/>
+            <w:tcW w:w="2521" w:type="dxa"/>
             <w:tcBorders>
               <w:top w:val="single" w:sz="24" w:space="0" w:color="000000"/>
               <w:left w:val="single" w:sz="24" w:space="0" w:color="000000"/>
@@ -106,26 +159,26 @@
               <w:rPr>
                 <w:b/>
                 <w:b/>
-                <w:sz w:val="36"/>
-                <w:szCs w:val="36"/>
+                <w:sz w:val="26"/>
+                <w:szCs w:val="26"/>
               </w:rPr>
             </w:pPr>
             <w:r>
               <w:rPr>
                 <w:b/>
                 <w:b/>
-                <w:sz w:val="36"/>
-                <w:sz w:val="36"/>
-                <w:szCs w:val="36"/>
+                <w:sz w:val="26"/>
+                <w:sz w:val="26"/>
+                <w:szCs w:val="26"/>
                 <w:rtl w:val="true"/>
               </w:rPr>
-              <w:t>الاسم</w:t>
+              <w:t>الرقم العسكري</w:t>
             </w:r>
           </w:p>
         </w:tc>
         <w:tc>
           <w:tcPr>
-            <w:tcW w:w="3260" w:type="dxa"/>
+            <w:tcW w:w="1799" w:type="dxa"/>
             <w:tcBorders>
               <w:top w:val="single" w:sz="24" w:space="0" w:color="000000"/>
               <w:left w:val="single" w:sz="24" w:space="0" w:color="000000"/>
@@ -144,26 +197,26 @@
               <w:rPr>
                 <w:b/>
                 <w:b/>
-                <w:sz w:val="36"/>
-                <w:szCs w:val="36"/>
+                <w:sz w:val="26"/>
+                <w:szCs w:val="26"/>
               </w:rPr>
             </w:pPr>
             <w:r>
               <w:rPr>
                 <w:b/>
                 <w:b/>
-                <w:sz w:val="36"/>
-                <w:sz w:val="36"/>
-                <w:szCs w:val="36"/>
+                <w:sz w:val="26"/>
+                <w:sz w:val="26"/>
+                <w:szCs w:val="26"/>
                 <w:rtl w:val="true"/>
               </w:rPr>
-              <w:t>الرقم العسكري</w:t>
+              <w:t>المؤهل</w:t>
             </w:r>
           </w:p>
         </w:tc>
         <w:tc>
           <w:tcPr>
-            <w:tcW w:w="2267" w:type="dxa"/>
+            <w:tcW w:w="1981" w:type="dxa"/>
             <w:tcBorders>
               <w:top w:val="single" w:sz="24" w:space="0" w:color="000000"/>
               <w:left w:val="single" w:sz="24" w:space="0" w:color="000000"/>
@@ -182,55 +235,17 @@
               <w:rPr>
                 <w:b/>
                 <w:b/>
-                <w:sz w:val="36"/>
-                <w:szCs w:val="36"/>
+                <w:sz w:val="26"/>
+                <w:szCs w:val="26"/>
               </w:rPr>
             </w:pPr>
             <w:r>
               <w:rPr>
                 <w:b/>
                 <w:b/>
-                <w:sz w:val="36"/>
-                <w:sz w:val="36"/>
-                <w:szCs w:val="36"/>
-                <w:rtl w:val="true"/>
-              </w:rPr>
-              <w:t>المؤهل</w:t>
-            </w:r>
-          </w:p>
-        </w:tc>
-        <w:tc>
-          <w:tcPr>
-            <w:tcW w:w="2696" w:type="dxa"/>
-            <w:tcBorders>
-              <w:top w:val="single" w:sz="24" w:space="0" w:color="000000"/>
-              <w:left w:val="single" w:sz="24" w:space="0" w:color="000000"/>
-              <w:bottom w:val="single" w:sz="24" w:space="0" w:color="000000"/>
-              <w:right w:val="single" w:sz="24" w:space="0" w:color="000000"/>
-            </w:tcBorders>
-            <w:vAlign w:val="center"/>
-          </w:tcPr>
-          <w:p>
-            <w:pPr>
-              <w:pStyle w:val="LOnormal"/>
-              <w:widowControl w:val="false"/>
-              <w:bidi w:val="1"/>
-              <w:spacing w:before="0" w:after="200"/>
-              <w:jc w:val="center"/>
-              <w:rPr>
-                <w:b/>
-                <w:b/>
-                <w:sz w:val="36"/>
-                <w:szCs w:val="36"/>
-              </w:rPr>
-            </w:pPr>
-            <w:r>
-              <w:rPr>
-                <w:b/>
-                <w:b/>
-                <w:sz w:val="36"/>
-                <w:sz w:val="36"/>
-                <w:szCs w:val="36"/>
+                <w:sz w:val="26"/>
+                <w:sz w:val="26"/>
+                <w:szCs w:val="26"/>
                 <w:rtl w:val="true"/>
               </w:rPr>
               <w:t>تاريخ الاختبار</w:t>
@@ -244,7 +259,81 @@
         </w:trPr>
         <w:tc>
           <w:tcPr>
-            <w:tcW w:w="757" w:type="dxa"/>
+            <w:tcW w:w="717" w:type="dxa"/>
+            <w:tcBorders>
+              <w:top w:val="single" w:sz="24" w:space="0" w:color="000000"/>
+              <w:left w:val="single" w:sz="24" w:space="0" w:color="000000"/>
+              <w:bottom w:val="single" w:sz="4" w:space="0" w:color="000000"/>
+            </w:tcBorders>
+          </w:tcPr>
+          <w:p>
+            <w:pPr>
+              <w:pStyle w:val="Normal"/>
+              <w:widowControl w:val="false"/>
+              <w:bidi w:val="1"/>
+              <w:spacing w:before="0" w:after="200"/>
+              <w:jc w:val="center"/>
+              <w:rPr>
+                <w:b/>
+                <w:b/>
+                <w:sz w:val="26"/>
+                <w:szCs w:val="26"/>
+                <w:u w:val="none"/>
+              </w:rPr>
+            </w:pPr>
+            <w:r>
+              <w:rPr>
+                <w:b/>
+                <w:sz w:val="26"/>
+                <w:szCs w:val="26"/>
+                <w:u w:val="none"/>
+                <w:rtl w:val="true"/>
+              </w:rPr>
+              <w:t>{#</w:t>
+            </w:r>
+            <w:r>
+              <w:rPr>
+                <w:b/>
+                <w:sz w:val="26"/>
+                <w:szCs w:val="26"/>
+                <w:u w:val="none"/>
+              </w:rPr>
+              <w:t>page</w:t>
+            </w:r>
+            <w:r>
+              <w:rPr>
+                <w:b/>
+                <w:sz w:val="26"/>
+                <w:szCs w:val="26"/>
+                <w:u w:val="none"/>
+                <w:rtl w:val="true"/>
+              </w:rPr>
+              <w:t>}{</w:t>
+            </w:r>
+            <w:r>
+              <w:rPr>
+                <w:b/>
+                <w:sz w:val="26"/>
+                <w:szCs w:val="26"/>
+                <w:u w:val="none"/>
+              </w:rPr>
+              <w:t>index</w:t>
+            </w:r>
+            <w:r>
+              <w:rPr>
+                <w:b/>
+                <w:sz w:val="26"/>
+                <w:szCs w:val="26"/>
+                <w:u w:val="none"/>
+                <w:rtl w:val="true"/>
+              </w:rPr>
+              <w:t>}</w:t>
+            </w:r>
+          </w:p>
+        </w:tc>
+        <w:tc>
+          <w:tcPr>
+            <w:tcW w:w="3960" w:type="dxa"/>
             <w:tcBorders>
               <w:top w:val="single" w:sz="24" w:space="0" w:color="000000"/>
               <w:left w:val="single" w:sz="24" w:space="0" w:color="000000"/>
@@ -262,54 +351,35 @@
               <w:rPr>
                 <w:b/>
                 <w:b/>
-                <w:sz w:val="32"/>
-                <w:szCs w:val="32"/>
+                <w:sz w:val="26"/>
+                <w:szCs w:val="26"/>
                 <w:u w:val="none"/>
               </w:rPr>
             </w:pPr>
             <w:r>
               <w:rPr>
                 <w:b/>
-                <w:sz w:val="32"/>
-                <w:szCs w:val="32"/>
+                <w:sz w:val="26"/>
+                <w:szCs w:val="26"/>
                 <w:u w:val="none"/>
                 <w:rtl w:val="true"/>
               </w:rPr>
-              <w:t>{#</w:t>
-            </w:r>
-            <w:r>
-              <w:rPr>
-                <w:b/>
-                <w:sz w:val="32"/>
-                <w:szCs w:val="32"/>
-                <w:u w:val="none"/>
-              </w:rPr>
-              <w:t>data</w:t>
-            </w:r>
-            <w:r>
-              <w:rPr>
-                <w:b/>
-                <w:sz w:val="32"/>
-                <w:szCs w:val="32"/>
-                <w:u w:val="none"/>
-                <w:rtl w:val="true"/>
-              </w:rPr>
-              <w:t>}{</w:t>
-            </w:r>
-            <w:r>
-              <w:rPr>
-                <w:b/>
-                <w:sz w:val="32"/>
-                <w:szCs w:val="32"/>
-                <w:u w:val="none"/>
-              </w:rPr>
-              <w:t>index</w:t>
-            </w:r>
-            <w:r>
-              <w:rPr>
-                <w:b/>
-                <w:sz w:val="32"/>
-                <w:szCs w:val="32"/>
+              <w:t>{</w:t>
+            </w:r>
+            <w:r>
+              <w:rPr>
+                <w:b/>
+                <w:sz w:val="26"/>
+                <w:szCs w:val="26"/>
+                <w:u w:val="none"/>
+              </w:rPr>
+              <w:t>Name</w:t>
+            </w:r>
+            <w:r>
+              <w:rPr>
+                <w:b/>
+                <w:sz w:val="26"/>
+                <w:szCs w:val="26"/>
                 <w:u w:val="none"/>
                 <w:rtl w:val="true"/>
               </w:rPr>
@@ -319,7 +389,7 @@
         </w:tc>
         <w:tc>
           <w:tcPr>
-            <w:tcW w:w="5905" w:type="dxa"/>
+            <w:tcW w:w="2521" w:type="dxa"/>
             <w:tcBorders>
               <w:top w:val="single" w:sz="24" w:space="0" w:color="000000"/>
               <w:left w:val="single" w:sz="24" w:space="0" w:color="000000"/>
@@ -337,16 +407,16 @@
               <w:rPr>
                 <w:b/>
                 <w:b/>
-                <w:sz w:val="32"/>
-                <w:szCs w:val="32"/>
+                <w:sz w:val="26"/>
+                <w:szCs w:val="26"/>
                 <w:u w:val="none"/>
               </w:rPr>
             </w:pPr>
             <w:r>
               <w:rPr>
                 <w:b/>
-                <w:sz w:val="32"/>
-                <w:szCs w:val="32"/>
+                <w:sz w:val="26"/>
+                <w:szCs w:val="26"/>
                 <w:u w:val="none"/>
                 <w:rtl w:val="true"/>
               </w:rPr>
@@ -355,17 +425,17 @@
             <w:r>
               <w:rPr>
                 <w:b/>
-                <w:sz w:val="32"/>
-                <w:szCs w:val="32"/>
-                <w:u w:val="none"/>
-              </w:rPr>
-              <w:t>Name</w:t>
-            </w:r>
-            <w:r>
-              <w:rPr>
-                <w:b/>
-                <w:sz w:val="32"/>
-                <w:szCs w:val="32"/>
+                <w:sz w:val="26"/>
+                <w:szCs w:val="26"/>
+                <w:u w:val="none"/>
+              </w:rPr>
+              <w:t>ID</w:t>
+            </w:r>
+            <w:r>
+              <w:rPr>
+                <w:b/>
+                <w:sz w:val="26"/>
+                <w:szCs w:val="26"/>
                 <w:u w:val="none"/>
                 <w:rtl w:val="true"/>
               </w:rPr>
@@ -375,7 +445,7 @@
         </w:tc>
         <w:tc>
           <w:tcPr>
-            <w:tcW w:w="3260" w:type="dxa"/>
+            <w:tcW w:w="1799" w:type="dxa"/>
             <w:tcBorders>
               <w:top w:val="single" w:sz="24" w:space="0" w:color="000000"/>
               <w:left w:val="single" w:sz="24" w:space="0" w:color="000000"/>
@@ -393,16 +463,15 @@
               <w:rPr>
                 <w:b/>
                 <w:b/>
-                <w:sz w:val="32"/>
-                <w:szCs w:val="32"/>
-                <w:u w:val="none"/>
+                <w:sz w:val="26"/>
+                <w:szCs w:val="26"/>
               </w:rPr>
             </w:pPr>
             <w:r>
               <w:rPr>
                 <w:b/>
-                <w:sz w:val="32"/>
-                <w:szCs w:val="32"/>
+                <w:sz w:val="26"/>
+                <w:szCs w:val="26"/>
                 <w:u w:val="none"/>
                 <w:rtl w:val="true"/>
               </w:rPr>
@@ -410,18 +479,21 @@
             </w:r>
             <w:r>
               <w:rPr>
-                <w:b/>
-                <w:sz w:val="32"/>
-                <w:szCs w:val="32"/>
-                <w:u w:val="none"/>
-              </w:rPr>
-              <w:t>ID</w:t>
-            </w:r>
-            <w:r>
-              <w:rPr>
-                <w:b/>
-                <w:sz w:val="32"/>
-                <w:szCs w:val="32"/>
+                <w:rFonts w:ascii="Droid Sans Mono;monospace;monospace" w:hAnsi="Droid Sans Mono;monospace;monospace"/>
+                <w:b/>
+                <w:color w:val="98C379"/>
+                <w:sz w:val="26"/>
+                <w:szCs w:val="26"/>
+                <w:u w:val="none"/>
+                <w:shd w:fill="282C34" w:val="clear"/>
+              </w:rPr>
+              <w:t>KnowledgeLevel</w:t>
+            </w:r>
+            <w:r>
+              <w:rPr>
+                <w:b/>
+                <w:sz w:val="26"/>
+                <w:szCs w:val="26"/>
                 <w:u w:val="none"/>
                 <w:rtl w:val="true"/>
               </w:rPr>
@@ -431,7 +503,7 @@
         </w:tc>
         <w:tc>
           <w:tcPr>
-            <w:tcW w:w="2267" w:type="dxa"/>
+            <w:tcW w:w="1981" w:type="dxa"/>
             <w:tcBorders>
               <w:top w:val="single" w:sz="24" w:space="0" w:color="000000"/>
               <w:left w:val="single" w:sz="24" w:space="0" w:color="000000"/>
@@ -449,16 +521,15 @@
               <w:rPr>
                 <w:b/>
                 <w:b/>
-                <w:sz w:val="32"/>
-                <w:szCs w:val="32"/>
-                <w:u w:val="none"/>
+                <w:sz w:val="26"/>
+                <w:szCs w:val="26"/>
               </w:rPr>
             </w:pPr>
             <w:r>
               <w:rPr>
                 <w:b/>
-                <w:sz w:val="32"/>
-                <w:szCs w:val="32"/>
+                <w:sz w:val="26"/>
+                <w:szCs w:val="26"/>
                 <w:u w:val="none"/>
                 <w:rtl w:val="true"/>
               </w:rPr>
@@ -466,94 +537,37 @@
             </w:r>
             <w:r>
               <w:rPr>
-                <w:rFonts w:ascii="Droid Sans Mono;monospace;monospace" w:hAnsi="Droid Sans Mono;monospace;monospace"/>
-                <w:b/>
-                <w:color w:val="98C379"/>
-                <w:sz w:val="32"/>
-                <w:szCs w:val="32"/>
-                <w:u w:val="none"/>
-                <w:shd w:fill="282C34" w:val="clear"/>
-              </w:rPr>
-              <w:t>KnowledgeLevel</w:t>
-            </w:r>
-            <w:r>
-              <w:rPr>
-                <w:b/>
-                <w:sz w:val="32"/>
-                <w:szCs w:val="32"/>
+                <w:b/>
+                <w:sz w:val="26"/>
+                <w:szCs w:val="26"/>
+                <w:u w:val="none"/>
+              </w:rPr>
+              <w:t>TestDate</w:t>
+            </w:r>
+            <w:r>
+              <w:rPr>
+                <w:b/>
+                <w:sz w:val="26"/>
+                <w:szCs w:val="26"/>
                 <w:u w:val="none"/>
                 <w:rtl w:val="true"/>
               </w:rPr>
-              <w:t>}</w:t>
-            </w:r>
-          </w:p>
-        </w:tc>
-        <w:tc>
-          <w:tcPr>
-            <w:tcW w:w="2696" w:type="dxa"/>
-            <w:tcBorders>
-              <w:top w:val="single" w:sz="24" w:space="0" w:color="000000"/>
-              <w:left w:val="single" w:sz="24" w:space="0" w:color="000000"/>
-              <w:bottom w:val="single" w:sz="4" w:space="0" w:color="000000"/>
-              <w:right w:val="single" w:sz="24" w:space="0" w:color="000000"/>
-            </w:tcBorders>
-          </w:tcPr>
-          <w:p>
-            <w:pPr>
-              <w:pStyle w:val="Normal"/>
-              <w:widowControl w:val="false"/>
-              <w:bidi w:val="1"/>
-              <w:spacing w:before="0" w:after="200"/>
-              <w:jc w:val="center"/>
-              <w:rPr>
-                <w:b/>
-                <w:b/>
-                <w:u w:val="none"/>
-              </w:rPr>
-            </w:pPr>
-            <w:r>
-              <w:rPr>
-                <w:b/>
-                <w:sz w:val="40"/>
-                <w:szCs w:val="40"/>
-                <w:u w:val="none"/>
-                <w:rtl w:val="true"/>
-              </w:rPr>
-              <w:t>{</w:t>
-            </w:r>
-            <w:r>
-              <w:rPr>
-                <w:b/>
-                <w:sz w:val="40"/>
-                <w:szCs w:val="40"/>
-                <w:u w:val="none"/>
-              </w:rPr>
-              <w:t>TestDate</w:t>
-            </w:r>
-            <w:r>
-              <w:rPr>
-                <w:b/>
-                <w:sz w:val="40"/>
-                <w:szCs w:val="40"/>
-                <w:u w:val="none"/>
-                <w:rtl w:val="true"/>
-              </w:rPr>
               <w:t>}{/</w:t>
             </w:r>
             <w:r>
               <w:rPr>
                 <w:b/>
-                <w:sz w:val="32"/>
-                <w:szCs w:val="32"/>
-                <w:u w:val="none"/>
-              </w:rPr>
-              <w:t>data</w:t>
-            </w:r>
-            <w:r>
-              <w:rPr>
-                <w:b/>
-                <w:sz w:val="40"/>
-                <w:szCs w:val="40"/>
+                <w:sz w:val="26"/>
+                <w:szCs w:val="26"/>
+                <w:u w:val="none"/>
+              </w:rPr>
+              <w:t>page</w:t>
+            </w:r>
+            <w:r>
+              <w:rPr>
+                <w:b/>
+                <w:sz w:val="26"/>
+                <w:szCs w:val="26"/>
                 <w:u w:val="none"/>
                 <w:rtl w:val="true"/>
               </w:rPr>
@@ -576,50 +590,6 @@
       <w:r>
         <w:rPr>
           <w:b/>
-          <w:sz w:val="32"/>
-          <w:szCs w:val="32"/>
-          <w:rtl w:val="true"/>
-        </w:rPr>
-      </w:r>
-    </w:p>
-    <w:p>
-      <w:pPr>
-        <w:pStyle w:val="LOnormal"/>
-        <w:tabs>
-          <w:tab w:val="clear" w:pos="720"/>
-          <w:tab w:val="left" w:pos="6323" w:leader="none"/>
-        </w:tabs>
-        <w:bidi w:val="1"/>
-        <w:rPr>
-          <w:sz w:val="40"/>
-          <w:szCs w:val="40"/>
-        </w:rPr>
-      </w:pPr>
-      <w:r>
-        <w:rPr>
-          <w:sz w:val="40"/>
-          <w:szCs w:val="40"/>
-          <w:rtl w:val="true"/>
-        </w:rPr>
-        <w:tab/>
-      </w:r>
-    </w:p>
-    <w:p>
-      <w:pPr>
-        <w:pStyle w:val="LOnormal"/>
-        <w:bidi w:val="1"/>
-        <w:jc w:val="center"/>
-        <w:rPr>
-          <w:b/>
-          <w:b/>
-          <w:sz w:val="2"/>
-          <w:szCs w:val="2"/>
-          <w:u w:val="single"/>
-        </w:rPr>
-      </w:pPr>
-      <w:r>
-        <w:rPr>
-          <w:b/>
           <w:sz w:val="2"/>
           <w:szCs w:val="2"/>
           <w:u w:val="single"/>
@@ -629,27 +599,54 @@
     </w:p>
     <w:p>
       <w:pPr>
-        <w:pStyle w:val="LOnormal"/>
+        <w:pStyle w:val="Normal"/>
+        <w:widowControl w:val="false"/>
         <w:bidi w:val="1"/>
         <w:spacing w:before="0" w:after="200"/>
         <w:jc w:val="center"/>
         <w:rPr>
-          <w:sz w:val="40"/>
-          <w:szCs w:val="40"/>
+          <w:b/>
+          <w:b/>
+          <w:sz w:val="26"/>
+          <w:szCs w:val="26"/>
         </w:rPr>
       </w:pPr>
       <w:r>
         <w:rPr>
+          <w:b/>
+          <w:sz w:val="26"/>
+          <w:szCs w:val="26"/>
+          <w:u w:val="none"/>
           <w:rtl w:val="true"/>
         </w:rPr>
+        <w:t>{/</w:t>
+      </w:r>
+      <w:r>
+        <w:rPr>
+          <w:b/>
+          <w:sz w:val="26"/>
+          <w:szCs w:val="26"/>
+          <w:u w:val="none"/>
+        </w:rPr>
+        <w:t>data</w:t>
+      </w:r>
+      <w:r>
+        <w:rPr>
+          <w:b/>
+          <w:sz w:val="26"/>
+          <w:szCs w:val="26"/>
+          <w:u w:val="none"/>
+          <w:rtl w:val="true"/>
+        </w:rPr>
+        <w:t>}</w:t>
       </w:r>
     </w:p>
     <w:sectPr>
       <w:headerReference w:type="default" r:id="rId2"/>
       <w:footerReference w:type="default" r:id="rId3"/>
       <w:type w:val="nextPage"/>
-      <w:pgSz w:orient="landscape" w:w="16838" w:h="11906"/>
-      <w:pgMar w:left="1440" w:right="1440" w:header="708" w:top="765" w:footer="624" w:bottom="681" w:gutter="0"/>
+      <w:pgSz w:w="11906" w:h="16838"/>
+      <w:pgMar w:left="1440" w:right="1440" w:header="708" w:top="766" w:footer="624" w:bottom="682" w:gutter="0"/>
       <w:pgNumType w:start="1" w:fmt="decimal"/>
       <w:formProt w:val="false"/>
       <w:textDirection w:val="lrTb"/>
@@ -1008,15 +1005,11 @@
         <w:tab w:val="center" w:pos="4153" w:leader="none"/>
         <w:tab w:val="right" w:pos="8306" w:leader="none"/>
       </w:tabs>
+      <w:suppressAutoHyphens w:val="true"/>
       <w:bidi w:val="1"/>
       <w:spacing w:lineRule="auto" w:line="240" w:before="0" w:after="0"/>
-      <w:ind w:left="0" w:right="0" w:hanging="0"/>
+      <w:ind w:left="-989" w:right="-989" w:hanging="0"/>
       <w:jc w:val="center"/>
-      <w:rPr>
-        <w:u w:val="none"/>
-      </w:rPr>
-    </w:pPr>
-    <w:r>
       <w:rPr>
         <w:rFonts w:ascii="Calibri" w:hAnsi="Calibri" w:eastAsia="Calibri"/>
         <w:b/>
@@ -1029,10 +1022,73 @@
         <w:dstrike w:val="false"/>
         <w:color w:val="000000"/>
         <w:position w:val="0"/>
-        <w:sz w:val="40"/>
-        <w:sz w:val="40"/>
-        <w:sz w:val="40"/>
-        <w:szCs w:val="40"/>
+        <w:sz w:val="32"/>
+        <w:sz w:val="32"/>
+        <w:u w:val="none"/>
+        <w:shd w:fill="auto" w:val="clear"/>
+        <w:vertAlign w:val="baseline"/>
+      </w:rPr>
+    </w:pPr>
+    <w:r>
+      <w:rPr>
+        <w:rFonts w:eastAsia="Calibri"/>
+        <w:b/>
+        <w:i w:val="false"/>
+        <w:caps w:val="false"/>
+        <w:smallCaps w:val="false"/>
+        <w:strike w:val="false"/>
+        <w:dstrike w:val="false"/>
+        <w:color w:val="000000"/>
+        <w:position w:val="0"/>
+        <w:sz w:val="32"/>
+        <w:sz w:val="32"/>
+        <w:u w:val="none"/>
+        <w:shd w:fill="auto" w:val="clear"/>
+        <w:vertAlign w:val="baseline"/>
+        <w:rtl w:val="true"/>
+      </w:rPr>
+    </w:r>
+  </w:p>
+  <w:p>
+    <w:pPr>
+      <w:pStyle w:val="LOnormal"/>
+      <w:widowControl/>
+      <w:pBdr>
+        <w:bottom w:val="single" w:sz="6" w:space="1" w:color="000000"/>
+      </w:pBdr>
+      <w:shd w:val="clear" w:fill="auto"/>
+      <w:tabs>
+        <w:tab w:val="clear" w:pos="720"/>
+        <w:tab w:val="center" w:pos="4153" w:leader="none"/>
+        <w:tab w:val="right" w:pos="8306" w:leader="none"/>
+      </w:tabs>
+      <w:suppressAutoHyphens w:val="true"/>
+      <w:bidi w:val="1"/>
+      <w:spacing w:lineRule="auto" w:line="240" w:before="0" w:after="0"/>
+      <w:ind w:left="-989" w:right="-989" w:hanging="0"/>
+      <w:jc w:val="center"/>
+      <w:rPr>
+        <w:sz w:val="32"/>
+        <w:szCs w:val="32"/>
+      </w:rPr>
+    </w:pPr>
+    <w:r>
+      <w:rPr>
+        <w:rFonts w:ascii="Calibri" w:hAnsi="Calibri" w:eastAsia="Calibri"/>
+        <w:b/>
+        <w:b/>
+        <w:i w:val="false"/>
+        <w:i w:val="false"/>
+        <w:caps w:val="false"/>
+        <w:smallCaps w:val="false"/>
+        <w:strike w:val="false"/>
+        <w:dstrike w:val="false"/>
+        <w:color w:val="000000"/>
+        <w:position w:val="0"/>
+        <w:sz w:val="32"/>
+        <w:sz w:val="32"/>
+        <w:sz w:val="32"/>
+        <w:szCs w:val="32"/>
         <w:u w:val="none"/>
         <w:shd w:fill="auto" w:val="clear"/>
         <w:vertAlign w:val="baseline"/>
@@ -1051,9 +1107,9 @@
         <w:dstrike w:val="false"/>
         <w:color w:val="000000"/>
         <w:position w:val="0"/>
-        <w:sz w:val="40"/>
-        <w:sz w:val="40"/>
-        <w:szCs w:val="40"/>
+        <w:sz w:val="32"/>
+        <w:sz w:val="32"/>
+        <w:szCs w:val="32"/>
         <w:u w:val="none"/>
         <w:shd w:fill="auto" w:val="clear"/>
         <w:vertAlign w:val="baseline"/>
@@ -1072,9 +1128,9 @@
         <w:dstrike w:val="false"/>
         <w:color w:val="E06C75"/>
         <w:position w:val="0"/>
-        <w:sz w:val="40"/>
-        <w:sz w:val="40"/>
-        <w:szCs w:val="40"/>
+        <w:sz w:val="32"/>
+        <w:sz w:val="32"/>
+        <w:szCs w:val="32"/>
         <w:u w:val="none"/>
         <w:shd w:fill="282C34" w:val="clear"/>
         <w:vertAlign w:val="baseline"/>
@@ -1092,9 +1148,9 @@
         <w:dstrike w:val="false"/>
         <w:color w:val="000000"/>
         <w:position w:val="0"/>
-        <w:sz w:val="40"/>
-        <w:sz w:val="40"/>
-        <w:szCs w:val="40"/>
+        <w:sz w:val="32"/>
+        <w:sz w:val="32"/>
+        <w:szCs w:val="32"/>
         <w:u w:val="none"/>
         <w:shd w:fill="auto" w:val="clear"/>
         <w:vertAlign w:val="baseline"/>
@@ -1115,10 +1171,10 @@
         <w:dstrike w:val="false"/>
         <w:color w:val="000000"/>
         <w:position w:val="0"/>
-        <w:sz w:val="40"/>
-        <w:sz w:val="40"/>
-        <w:sz w:val="40"/>
-        <w:szCs w:val="40"/>
+        <w:sz w:val="32"/>
+        <w:sz w:val="32"/>
+        <w:sz w:val="32"/>
+        <w:szCs w:val="32"/>
         <w:u w:val="none"/>
         <w:shd w:fill="auto" w:val="clear"/>
         <w:vertAlign w:val="baseline"/>
@@ -1137,9 +1193,9 @@
         <w:dstrike w:val="false"/>
         <w:color w:val="000000"/>
         <w:position w:val="0"/>
-        <w:sz w:val="40"/>
-        <w:sz w:val="40"/>
-        <w:szCs w:val="40"/>
+        <w:sz w:val="32"/>
+        <w:sz w:val="32"/>
+        <w:szCs w:val="32"/>
         <w:u w:val="none"/>
         <w:shd w:fill="auto" w:val="clear"/>
         <w:vertAlign w:val="baseline"/>
@@ -1158,9 +1214,9 @@
         <w:dstrike w:val="false"/>
         <w:color w:val="000000"/>
         <w:position w:val="0"/>
-        <w:sz w:val="40"/>
-        <w:sz w:val="40"/>
-        <w:szCs w:val="40"/>
+        <w:sz w:val="32"/>
+        <w:sz w:val="32"/>
+        <w:szCs w:val="32"/>
         <w:u w:val="none"/>
         <w:shd w:fill="auto" w:val="clear"/>
         <w:vertAlign w:val="baseline"/>
@@ -1178,9 +1234,9 @@
         <w:dstrike w:val="false"/>
         <w:color w:val="000000"/>
         <w:position w:val="0"/>
-        <w:sz w:val="40"/>
-        <w:sz w:val="40"/>
-        <w:szCs w:val="40"/>
+        <w:sz w:val="32"/>
+        <w:sz w:val="32"/>
+        <w:szCs w:val="32"/>
         <w:u w:val="none"/>
         <w:shd w:fill="auto" w:val="clear"/>
         <w:vertAlign w:val="baseline"/>

</xml_diff>